<commit_message>
Updated the campaign payment flow
</commit_message>
<xml_diff>
--- a/app doc.docx
+++ b/app doc.docx
@@ -386,8 +386,6 @@
         </w:rPr>
         <w:t>account.move</w:t>
       </w:r>
-      <w:bookmarkStart w:id="0" w:name="_GoBack"/>
-      <w:bookmarkEnd w:id="0"/>
     </w:p>
     <w:p>
       <w:pPr>
@@ -1010,17 +1008,89 @@
         <w:ind w:leftChars="0"/>
         <w:textAlignment w:val="auto"/>
         <w:rPr>
-          <w:rFonts w:hint="default" w:ascii="Calibri" w:hAnsi="Calibri" w:cs="Calibri"/>
-          <w:lang w:val="en-US"/>
-        </w:rPr>
-      </w:pPr>
-      <w:r>
-        <w:rPr>
           <w:rFonts w:hint="default" w:ascii="Calibri" w:hAnsi="Calibri"/>
           <w:lang w:val="en-US"/>
         </w:rPr>
+      </w:pPr>
+      <w:r>
+        <w:rPr>
+          <w:rFonts w:hint="default" w:ascii="Calibri" w:hAnsi="Calibri"/>
+          <w:lang w:val="en-US"/>
+        </w:rPr>
         <w:t>account.payment.method</w:t>
       </w:r>
+    </w:p>
+    <w:p>
+      <w:pPr>
+        <w:keepNext w:val="0"/>
+        <w:keepLines w:val="0"/>
+        <w:pageBreakBefore w:val="0"/>
+        <w:widowControl/>
+        <w:numPr>
+          <w:ilvl w:val="0"/>
+          <w:numId w:val="0"/>
+        </w:numPr>
+        <w:kinsoku/>
+        <w:wordWrap/>
+        <w:overflowPunct/>
+        <w:topLinePunct w:val="0"/>
+        <w:autoSpaceDE/>
+        <w:autoSpaceDN/>
+        <w:bidi w:val="0"/>
+        <w:adjustRightInd/>
+        <w:snapToGrid/>
+        <w:spacing w:after="0" w:line="240" w:lineRule="auto"/>
+        <w:ind w:leftChars="0"/>
+        <w:textAlignment w:val="auto"/>
+        <w:rPr>
+          <w:rFonts w:hint="default" w:ascii="Calibri" w:hAnsi="Calibri"/>
+          <w:lang w:val="en-US"/>
+        </w:rPr>
+      </w:pPr>
+      <w:r>
+        <w:rPr>
+          <w:rFonts w:hint="default" w:ascii="Calibri" w:hAnsi="Calibri"/>
+          <w:lang w:val="en-US"/>
+        </w:rPr>
+        <w:t>mail.template</w:t>
+      </w:r>
+    </w:p>
+    <w:p>
+      <w:pPr>
+        <w:keepNext w:val="0"/>
+        <w:keepLines w:val="0"/>
+        <w:pageBreakBefore w:val="0"/>
+        <w:widowControl/>
+        <w:numPr>
+          <w:ilvl w:val="0"/>
+          <w:numId w:val="0"/>
+        </w:numPr>
+        <w:kinsoku/>
+        <w:wordWrap/>
+        <w:overflowPunct/>
+        <w:topLinePunct w:val="0"/>
+        <w:autoSpaceDE/>
+        <w:autoSpaceDN/>
+        <w:bidi w:val="0"/>
+        <w:adjustRightInd/>
+        <w:snapToGrid/>
+        <w:spacing w:after="0" w:line="240" w:lineRule="auto"/>
+        <w:ind w:leftChars="0"/>
+        <w:textAlignment w:val="auto"/>
+        <w:rPr>
+          <w:rFonts w:hint="default" w:ascii="Calibri" w:hAnsi="Calibri"/>
+          <w:lang w:val="en-US"/>
+        </w:rPr>
+      </w:pPr>
+      <w:r>
+        <w:rPr>
+          <w:rFonts w:hint="default" w:ascii="Calibri" w:hAnsi="Calibri"/>
+          <w:lang w:val="en-US"/>
+        </w:rPr>
+        <w:t>ir.actions.report</w:t>
+      </w:r>
+      <w:bookmarkStart w:id="0" w:name="_GoBack"/>
+      <w:bookmarkEnd w:id="0"/>
     </w:p>
     <w:p>
       <w:pPr>

</xml_diff>

<commit_message>
Export attendees button, create contact with tag, custom receipt
</commit_message>
<xml_diff>
--- a/app doc.docx
+++ b/app doc.docx
@@ -1089,8 +1089,106 @@
         </w:rPr>
         <w:t>ir.actions.report</w:t>
       </w:r>
+    </w:p>
+    <w:p>
+      <w:pPr>
+        <w:keepNext w:val="0"/>
+        <w:keepLines w:val="0"/>
+        <w:pageBreakBefore w:val="0"/>
+        <w:widowControl/>
+        <w:numPr>
+          <w:ilvl w:val="0"/>
+          <w:numId w:val="0"/>
+        </w:numPr>
+        <w:kinsoku/>
+        <w:wordWrap/>
+        <w:overflowPunct/>
+        <w:topLinePunct w:val="0"/>
+        <w:autoSpaceDE/>
+        <w:autoSpaceDN/>
+        <w:bidi w:val="0"/>
+        <w:adjustRightInd/>
+        <w:snapToGrid/>
+        <w:spacing w:after="0" w:line="240" w:lineRule="auto"/>
+        <w:ind w:leftChars="0"/>
+        <w:textAlignment w:val="auto"/>
+        <w:rPr>
+          <w:rFonts w:hint="default" w:ascii="Calibri" w:hAnsi="Calibri"/>
+          <w:lang w:val="en-US"/>
+        </w:rPr>
+      </w:pPr>
+      <w:r>
+        <w:rPr>
+          <w:rFonts w:hint="default" w:ascii="Calibri" w:hAnsi="Calibri"/>
+          <w:lang w:val="en-US"/>
+        </w:rPr>
+        <w:t>mail.mail</w:t>
+      </w:r>
+    </w:p>
+    <w:p>
+      <w:pPr>
+        <w:keepNext w:val="0"/>
+        <w:keepLines w:val="0"/>
+        <w:pageBreakBefore w:val="0"/>
+        <w:widowControl/>
+        <w:numPr>
+          <w:ilvl w:val="0"/>
+          <w:numId w:val="0"/>
+        </w:numPr>
+        <w:kinsoku/>
+        <w:wordWrap/>
+        <w:overflowPunct/>
+        <w:topLinePunct w:val="0"/>
+        <w:autoSpaceDE/>
+        <w:autoSpaceDN/>
+        <w:bidi w:val="0"/>
+        <w:adjustRightInd/>
+        <w:snapToGrid/>
+        <w:spacing w:after="0" w:line="240" w:lineRule="auto"/>
+        <w:ind w:leftChars="0"/>
+        <w:textAlignment w:val="auto"/>
+        <w:rPr>
+          <w:rFonts w:hint="default" w:ascii="Calibri" w:hAnsi="Calibri"/>
+          <w:lang w:val="en-US"/>
+        </w:rPr>
+      </w:pPr>
+      <w:r>
+        <w:rPr>
+          <w:rFonts w:hint="default" w:ascii="Calibri" w:hAnsi="Calibri"/>
+          <w:lang w:val="en-US"/>
+        </w:rPr>
+        <w:t>res.partner.category (res_partner_category group_user)</w:t>
+      </w:r>
       <w:bookmarkStart w:id="0" w:name="_GoBack"/>
       <w:bookmarkEnd w:id="0"/>
+    </w:p>
+    <w:p>
+      <w:pPr>
+        <w:keepNext w:val="0"/>
+        <w:keepLines w:val="0"/>
+        <w:pageBreakBefore w:val="0"/>
+        <w:widowControl/>
+        <w:numPr>
+          <w:ilvl w:val="0"/>
+          <w:numId w:val="0"/>
+        </w:numPr>
+        <w:kinsoku/>
+        <w:wordWrap/>
+        <w:overflowPunct/>
+        <w:topLinePunct w:val="0"/>
+        <w:autoSpaceDE/>
+        <w:autoSpaceDN/>
+        <w:bidi w:val="0"/>
+        <w:adjustRightInd/>
+        <w:snapToGrid/>
+        <w:spacing w:after="0" w:line="240" w:lineRule="auto"/>
+        <w:ind w:leftChars="0"/>
+        <w:textAlignment w:val="auto"/>
+        <w:rPr>
+          <w:rFonts w:hint="default" w:ascii="Calibri" w:hAnsi="Calibri"/>
+          <w:lang w:val="en-US"/>
+        </w:rPr>
+      </w:pPr>
     </w:p>
     <w:p>
       <w:pPr>

</xml_diff>

<commit_message>
Updated the custom modules
</commit_message>
<xml_diff>
--- a/app doc.docx
+++ b/app doc.docx
@@ -187,6 +187,100 @@
           <w:szCs w:val="24"/>
         </w:rPr>
       </w:pPr>
+    </w:p>
+    <w:p>
+      <w:pPr>
+        <w:rPr>
+          <w:rFonts w:hint="default" w:ascii="Calibri" w:hAnsi="Calibri" w:cs="Calibri"/>
+          <w:sz w:val="24"/>
+          <w:szCs w:val="24"/>
+          <w:lang w:val="en-US"/>
+        </w:rPr>
+      </w:pPr>
+      <w:r>
+        <w:rPr>
+          <w:rFonts w:hint="default" w:ascii="Calibri" w:hAnsi="Calibri" w:cs="Calibri"/>
+          <w:b/>
+          <w:bCs/>
+          <w:sz w:val="28"/>
+          <w:szCs w:val="28"/>
+          <w:lang w:val="en-US"/>
+        </w:rPr>
+        <w:t>Display Qualification Dropdown Values in Volunteer Registration Form</w:t>
+      </w:r>
+    </w:p>
+    <w:p>
+      <w:pPr>
+        <w:rPr>
+          <w:rFonts w:hint="default" w:ascii="Calibri" w:hAnsi="Calibri" w:cs="Calibri"/>
+          <w:sz w:val="24"/>
+          <w:szCs w:val="24"/>
+          <w:lang w:val="en-US"/>
+        </w:rPr>
+      </w:pPr>
+      <w:r>
+        <w:rPr>
+          <w:rFonts w:hint="default" w:ascii="Calibri" w:hAnsi="Calibri" w:cs="Calibri"/>
+          <w:sz w:val="24"/>
+          <w:szCs w:val="24"/>
+          <w:lang w:val="en-US"/>
+        </w:rPr>
+        <w:t xml:space="preserve">Please add “Employees &gt; Configuration &gt; Skill Types &gt; New ” Skill Type=Qualification and add skills to display “Qualification” dropdown in Volunteers Registration Form, </w:t>
+      </w:r>
+    </w:p>
+    <w:p>
+      <w:pPr>
+        <w:rPr>
+          <w:rFonts w:hint="default" w:ascii="Calibri" w:hAnsi="Calibri" w:cs="Calibri"/>
+          <w:sz w:val="24"/>
+          <w:szCs w:val="24"/>
+          <w:lang w:val="en-US"/>
+        </w:rPr>
+      </w:pPr>
+      <w:r>
+        <w:drawing>
+          <wp:inline distT="0" distB="0" distL="114300" distR="114300">
+            <wp:extent cx="5725160" cy="2383155"/>
+            <wp:effectExtent l="0" t="0" r="0" b="0"/>
+            <wp:docPr id="2" name="Picture 1"/>
+            <wp:cNvGraphicFramePr>
+              <a:graphicFrameLocks xmlns:a="http://schemas.openxmlformats.org/drawingml/2006/main" noChangeAspect="1"/>
+            </wp:cNvGraphicFramePr>
+            <a:graphic xmlns:a="http://schemas.openxmlformats.org/drawingml/2006/main">
+              <a:graphicData uri="http://schemas.openxmlformats.org/drawingml/2006/picture">
+                <pic:pic xmlns:pic="http://schemas.openxmlformats.org/drawingml/2006/picture">
+                  <pic:nvPicPr>
+                    <pic:cNvPr id="2" name="Picture 1"/>
+                    <pic:cNvPicPr>
+                      <a:picLocks noChangeAspect="1"/>
+                    </pic:cNvPicPr>
+                  </pic:nvPicPr>
+                  <pic:blipFill>
+                    <a:blip r:embed="rId6"/>
+                    <a:srcRect b="24729"/>
+                    <a:stretch>
+                      <a:fillRect/>
+                    </a:stretch>
+                  </pic:blipFill>
+                  <pic:spPr>
+                    <a:xfrm>
+                      <a:off x="0" y="0"/>
+                      <a:ext cx="5725160" cy="2383155"/>
+                    </a:xfrm>
+                    <a:prstGeom prst="rect">
+                      <a:avLst/>
+                    </a:prstGeom>
+                    <a:noFill/>
+                    <a:ln>
+                      <a:noFill/>
+                    </a:ln>
+                  </pic:spPr>
+                </pic:pic>
+              </a:graphicData>
+            </a:graphic>
+          </wp:inline>
+        </w:drawing>
+      </w:r>
     </w:p>
     <w:p>
       <w:pPr>
@@ -1433,8 +1527,6 @@
         </w:rPr>
         <w:t>Custom_website</w:t>
       </w:r>
-      <w:bookmarkStart w:id="0" w:name="_GoBack"/>
-      <w:bookmarkEnd w:id="0"/>
     </w:p>
     <w:p>
       <w:pPr>
@@ -1835,6 +1927,58 @@
         </w:rPr>
         <w:t>Account</w:t>
       </w:r>
+    </w:p>
+    <w:p>
+      <w:pPr>
+        <w:keepNext w:val="0"/>
+        <w:keepLines w:val="0"/>
+        <w:pageBreakBefore w:val="0"/>
+        <w:widowControl/>
+        <w:kinsoku/>
+        <w:wordWrap/>
+        <w:overflowPunct/>
+        <w:topLinePunct w:val="0"/>
+        <w:autoSpaceDE/>
+        <w:autoSpaceDN/>
+        <w:bidi w:val="0"/>
+        <w:adjustRightInd/>
+        <w:snapToGrid/>
+        <w:spacing w:line="240" w:lineRule="auto"/>
+        <w:textAlignment w:val="auto"/>
+        <w:rPr>
+          <w:rFonts w:hint="default" w:ascii="Calibri" w:hAnsi="Calibri" w:cs="Calibri"/>
+          <w:b w:val="0"/>
+          <w:bCs w:val="0"/>
+          <w:color w:val="000000" w:themeColor="text1"/>
+          <w:sz w:val="24"/>
+          <w:szCs w:val="24"/>
+          <w:lang w:val="en-US"/>
+          <w14:textFill>
+            <w14:solidFill>
+              <w14:schemeClr w14:val="tx1"/>
+            </w14:solidFill>
+          </w14:textFill>
+        </w:rPr>
+      </w:pPr>
+      <w:r>
+        <w:rPr>
+          <w:rFonts w:hint="default" w:ascii="Calibri" w:hAnsi="Calibri" w:cs="Calibri"/>
+          <w:b w:val="0"/>
+          <w:bCs w:val="0"/>
+          <w:color w:val="000000" w:themeColor="text1"/>
+          <w:sz w:val="24"/>
+          <w:szCs w:val="24"/>
+          <w:lang w:val="en-US"/>
+          <w14:textFill>
+            <w14:solidFill>
+              <w14:schemeClr w14:val="tx1"/>
+            </w14:solidFill>
+          </w14:textFill>
+        </w:rPr>
+        <w:t>- Enable Discounts and Loyalty program from Settings</w:t>
+      </w:r>
+      <w:bookmarkStart w:id="0" w:name="_GoBack"/>
+      <w:bookmarkEnd w:id="0"/>
     </w:p>
     <w:p>
       <w:pPr>
@@ -2010,6 +2154,7 @@
         <w:pageBreakBefore w:val="0"/>
         <w:widowControl/>
         <w:numPr>
+          <w:ilvl w:val="0"/>
           <w:numId w:val="0"/>
         </w:numPr>
         <w:tabs>
@@ -2156,7 +2301,7 @@
                     </pic:cNvPicPr>
                   </pic:nvPicPr>
                   <pic:blipFill>
-                    <a:blip r:embed="rId6"/>
+                    <a:blip r:embed="rId7"/>
                     <a:stretch>
                       <a:fillRect/>
                     </a:stretch>

</xml_diff>

<commit_message>
Added the event name in the payments
</commit_message>
<xml_diff>
--- a/app doc.docx
+++ b/app doc.docx
@@ -2146,8 +2146,6 @@
         </w:rPr>
         <w:t>- To use coupons, Enable Discounts and Loyalty program from Settings</w:t>
       </w:r>
-      <w:bookmarkStart w:id="0" w:name="_GoBack"/>
-      <w:bookmarkEnd w:id="0"/>
     </w:p>
     <w:p>
       <w:pPr>
@@ -2170,9 +2168,102 @@
           <w:rFonts w:hint="default" w:ascii="Calibri" w:hAnsi="Calibri" w:cs="Calibri"/>
           <w:sz w:val="24"/>
           <w:szCs w:val="24"/>
-          <w:lang w:val="en-US"/>
-        </w:rPr>
-      </w:pPr>
+          <w:highlight w:val="yellow"/>
+          <w:lang w:val="en-US"/>
+        </w:rPr>
+      </w:pPr>
+      <w:r>
+        <w:rPr>
+          <w:rFonts w:hint="default" w:ascii="Calibri" w:hAnsi="Calibri" w:cs="Calibri"/>
+          <w:b/>
+          <w:bCs/>
+          <w:color w:val="000000" w:themeColor="text1"/>
+          <w:sz w:val="24"/>
+          <w:szCs w:val="24"/>
+          <w:highlight w:val="yellow"/>
+          <w:lang w:val="en-US"/>
+          <w14:textFill>
+            <w14:solidFill>
+              <w14:schemeClr w14:val="tx1"/>
+            </w14:solidFill>
+          </w14:textFill>
+        </w:rPr>
+        <w:t xml:space="preserve">IMPORTANT: </w:t>
+      </w:r>
+      <w:r>
+        <w:rPr>
+          <w:rFonts w:hint="default" w:ascii="Calibri" w:hAnsi="Calibri" w:cs="Calibri"/>
+          <w:b w:val="0"/>
+          <w:bCs w:val="0"/>
+          <w:color w:val="000000" w:themeColor="text1"/>
+          <w:sz w:val="24"/>
+          <w:szCs w:val="24"/>
+          <w:highlight w:val="yellow"/>
+          <w:lang w:val="en-US"/>
+          <w14:textFill>
+            <w14:solidFill>
+              <w14:schemeClr w14:val="tx1"/>
+            </w14:solidFill>
+          </w14:textFill>
+        </w:rPr>
+        <w:t xml:space="preserve">Do not use </w:t>
+      </w:r>
+      <w:r>
+        <w:rPr>
+          <w:rFonts w:hint="default" w:ascii="Calibri" w:hAnsi="Calibri" w:cs="Calibri"/>
+          <w:b/>
+          <w:bCs/>
+          <w:color w:val="000000" w:themeColor="text1"/>
+          <w:sz w:val="24"/>
+          <w:szCs w:val="24"/>
+          <w:highlight w:val="yellow"/>
+          <w:lang w:val="en-US"/>
+          <w14:textFill>
+            <w14:solidFill>
+              <w14:schemeClr w14:val="tx1"/>
+            </w14:solidFill>
+          </w14:textFill>
+        </w:rPr>
+        <w:t>_</w:t>
+      </w:r>
+      <w:r>
+        <w:rPr>
+          <w:rFonts w:hint="default" w:ascii="Calibri" w:hAnsi="Calibri" w:cs="Calibri"/>
+          <w:b w:val="0"/>
+          <w:bCs w:val="0"/>
+          <w:color w:val="000000" w:themeColor="text1"/>
+          <w:sz w:val="24"/>
+          <w:szCs w:val="24"/>
+          <w:highlight w:val="yellow"/>
+          <w:lang w:val="en-US"/>
+          <w14:textFill>
+            <w14:solidFill>
+              <w14:schemeClr w14:val="tx1"/>
+            </w14:solidFill>
+          </w14:textFill>
+        </w:rPr>
+        <w:t xml:space="preserve"> symbol </w:t>
+      </w:r>
+      <w:bookmarkStart w:id="0" w:name="_GoBack"/>
+      <w:bookmarkEnd w:id="0"/>
+      <w:r>
+        <w:rPr>
+          <w:rFonts w:hint="default" w:ascii="Calibri" w:hAnsi="Calibri" w:cs="Calibri"/>
+          <w:b w:val="0"/>
+          <w:bCs w:val="0"/>
+          <w:color w:val="000000" w:themeColor="text1"/>
+          <w:sz w:val="24"/>
+          <w:szCs w:val="24"/>
+          <w:highlight w:val="yellow"/>
+          <w:lang w:val="en-US"/>
+          <w14:textFill>
+            <w14:solidFill>
+              <w14:schemeClr w14:val="tx1"/>
+            </w14:solidFill>
+          </w14:textFill>
+        </w:rPr>
+        <w:t>when creating the Discount Code</w:t>
+      </w:r>
     </w:p>
     <w:p>
       <w:pPr>
@@ -8228,7 +8319,7 @@
     <w:lsdException w:uiPriority="99" w:name="Document Map"/>
     <w:lsdException w:uiPriority="99" w:name="Plain Text"/>
     <w:lsdException w:uiPriority="99" w:name="E-mail Signature"/>
-    <w:lsdException w:uiPriority="99" w:name="Normal (Web)"/>
+    <w:lsdException w:qFormat="1" w:uiPriority="99" w:name="Normal (Web)"/>
     <w:lsdException w:uiPriority="99" w:name="HTML Acronym"/>
     <w:lsdException w:uiPriority="99" w:name="HTML Address"/>
     <w:lsdException w:uiPriority="99" w:name="HTML Cite"/>
@@ -8446,6 +8537,7 @@
     <w:name w:val="Normal (Web)"/>
     <w:semiHidden/>
     <w:unhideWhenUsed/>
+    <w:qFormat/>
     <w:uiPriority w:val="99"/>
     <w:pPr>
       <w:spacing w:before="0" w:beforeAutospacing="1" w:after="0" w:afterAutospacing="1"/>
@@ -8453,6 +8545,7 @@
       <w:jc w:val="left"/>
     </w:pPr>
     <w:rPr>
+      <w:rFonts w:ascii="Times New Roman" w:hAnsi="Times New Roman" w:eastAsia="SimSun" w:cs="Times New Roman"/>
       <w:kern w:val="0"/>
       <w:sz w:val="24"/>
       <w:szCs w:val="24"/>

</xml_diff>